<commit_message>
modifications of meeting report
</commit_message>
<xml_diff>
--- a/Meetings/Report.docx
+++ b/Meetings/Report.docx
@@ -131,38 +131,16 @@
         <w:rPr>
           <w:rFonts w:ascii="Arial Unicode MS" w:eastAsia="Arial Unicode MS" w:hAnsi="Arial Unicode MS" w:cs="Arial Unicode MS"/>
         </w:rPr>
-        <w:t>Digging into RISC-V specifications</w:t>
+        <w:t>Dig into RISC-V specifications</w:t>
       </w:r>
       <w:r>
         <w:rPr>
           <w:rFonts w:ascii="Arial Unicode MS" w:eastAsia="Arial Unicode MS" w:hAnsi="Arial Unicode MS" w:cs="Arial Unicode MS"/>
         </w:rPr>
-        <w:t xml:space="preserve"> + ADN</w:t>
+        <w:t xml:space="preserve"> + ADN processor</w:t>
       </w:r>
       <w:bookmarkStart w:id="0" w:name="_GoBack"/>
       <w:bookmarkEnd w:id="0"/>
-      <w:r>
-        <w:rPr>
-          <w:rFonts w:ascii="Arial Unicode MS" w:eastAsia="Arial Unicode MS" w:hAnsi="Arial Unicode MS" w:cs="Arial Unicode MS"/>
-        </w:rPr>
-        <w:t xml:space="preserve"> processor</w:t>
-      </w:r>
-    </w:p>
-    <w:p>
-      <w:pPr>
-        <w:pStyle w:val="Paragraphedeliste"/>
-        <w:numPr>
-          <w:ilvl w:val="1"/>
-          <w:numId w:val="1"/>
-        </w:numPr>
-        <w:tabs>
-          <w:tab w:val="left" w:pos="3160"/>
-        </w:tabs>
-        <w:jc w:val="both"/>
-        <w:rPr>
-          <w:rFonts w:ascii="Arial Unicode MS" w:eastAsia="Arial Unicode MS" w:hAnsi="Arial Unicode MS" w:cs="Arial Unicode MS"/>
-        </w:rPr>
-      </w:pPr>
     </w:p>
     <w:sectPr>
       <w:pgSz w:w="11900" w:h="16840"/>

</xml_diff>